<commit_message>
continuacao leitura e resumo
</commit_message>
<xml_diff>
--- a/ListaSiglasJava.docx
+++ b/ListaSiglasJava.docx
@@ -333,6 +333,197 @@
     </w:p>
     <w:p>
       <w:pPr>
+        <w:pStyle w:val="ListParagraph"/>
+        <w:numPr>
+          <w:ilvl w:val="0"/>
+          <w:numId w:val="1"/>
+        </w:numPr>
+        <w:rPr>
+          <w:b/>
+        </w:rPr>
+      </w:pPr>
+      <w:r>
+        <w:t>Fases da JSF:</w:t>
+      </w:r>
+    </w:p>
+    <w:p>
+      <w:pPr>
+        <w:pStyle w:val="ListParagraph"/>
+        <w:numPr>
+          <w:ilvl w:val="1"/>
+          <w:numId w:val="1"/>
+        </w:numPr>
+        <w:rPr>
+          <w:b/>
+        </w:rPr>
+      </w:pPr>
+      <w:proofErr w:type="spellStart"/>
+      <w:r>
+        <w:t>Restore</w:t>
+      </w:r>
+      <w:proofErr w:type="spellEnd"/>
+      <w:r>
+        <w:t xml:space="preserve"> </w:t>
+      </w:r>
+      <w:proofErr w:type="spellStart"/>
+      <w:r>
+        <w:t>View</w:t>
+      </w:r>
+      <w:proofErr w:type="spellEnd"/>
+    </w:p>
+    <w:p>
+      <w:pPr>
+        <w:pStyle w:val="ListParagraph"/>
+        <w:numPr>
+          <w:ilvl w:val="1"/>
+          <w:numId w:val="1"/>
+        </w:numPr>
+        <w:rPr>
+          <w:b/>
+        </w:rPr>
+      </w:pPr>
+      <w:proofErr w:type="spellStart"/>
+      <w:r>
+        <w:t>Apply</w:t>
+      </w:r>
+      <w:proofErr w:type="spellEnd"/>
+      <w:r>
+        <w:t xml:space="preserve"> </w:t>
+      </w:r>
+      <w:proofErr w:type="spellStart"/>
+      <w:r>
+        <w:t>Request</w:t>
+      </w:r>
+      <w:proofErr w:type="spellEnd"/>
+      <w:r>
+        <w:t xml:space="preserve"> </w:t>
+      </w:r>
+      <w:proofErr w:type="spellStart"/>
+      <w:r>
+        <w:t>Values</w:t>
+      </w:r>
+      <w:proofErr w:type="spellEnd"/>
+      <w:r>
+        <w:t xml:space="preserve"> </w:t>
+      </w:r>
+      <w:proofErr w:type="gramStart"/>
+      <w:r>
+        <w:t>(</w:t>
+      </w:r>
+      <w:r>
+        <w:rPr>
+          <w:i/>
+        </w:rPr>
+        <w:t>.</w:t>
+      </w:r>
+      <w:proofErr w:type="spellStart"/>
+      <w:r>
+        <w:rPr>
+          <w:i/>
+        </w:rPr>
+        <w:t>setSubmittedValue</w:t>
+      </w:r>
+      <w:proofErr w:type="spellEnd"/>
+      <w:proofErr w:type="gramEnd"/>
+      <w:r>
+        <w:t>)</w:t>
+      </w:r>
+    </w:p>
+    <w:p>
+      <w:pPr>
+        <w:pStyle w:val="ListParagraph"/>
+        <w:numPr>
+          <w:ilvl w:val="1"/>
+          <w:numId w:val="1"/>
+        </w:numPr>
+        <w:rPr>
+          <w:b/>
+        </w:rPr>
+      </w:pPr>
+      <w:proofErr w:type="spellStart"/>
+      <w:r>
+        <w:t>Validate</w:t>
+      </w:r>
+      <w:proofErr w:type="spellEnd"/>
+      <w:r>
+        <w:t xml:space="preserve"> (validação de tipos de dados)</w:t>
+      </w:r>
+    </w:p>
+    <w:p>
+      <w:pPr>
+        <w:pStyle w:val="ListParagraph"/>
+        <w:numPr>
+          <w:ilvl w:val="1"/>
+          <w:numId w:val="1"/>
+        </w:numPr>
+        <w:rPr>
+          <w:b/>
+        </w:rPr>
+      </w:pPr>
+      <w:r>
+        <w:t xml:space="preserve">Update </w:t>
+      </w:r>
+      <w:proofErr w:type="spellStart"/>
+      <w:r>
+        <w:t>Model</w:t>
+      </w:r>
+      <w:proofErr w:type="spellEnd"/>
+      <w:r>
+        <w:t xml:space="preserve"> (conversão)</w:t>
+      </w:r>
+    </w:p>
+    <w:p>
+      <w:pPr>
+        <w:pStyle w:val="ListParagraph"/>
+        <w:numPr>
+          <w:ilvl w:val="1"/>
+          <w:numId w:val="1"/>
+        </w:numPr>
+        <w:rPr>
+          <w:b/>
+        </w:rPr>
+      </w:pPr>
+      <w:proofErr w:type="spellStart"/>
+      <w:r>
+        <w:t>Invoke</w:t>
+      </w:r>
+      <w:proofErr w:type="spellEnd"/>
+      <w:r>
+        <w:t xml:space="preserve"> </w:t>
+      </w:r>
+      <w:proofErr w:type="spellStart"/>
+      <w:r>
+        <w:t>Application</w:t>
+      </w:r>
+      <w:proofErr w:type="spellEnd"/>
+      <w:r>
+        <w:t xml:space="preserve"> (validação de regras de negócio)</w:t>
+      </w:r>
+    </w:p>
+    <w:p>
+      <w:pPr>
+        <w:pStyle w:val="ListParagraph"/>
+        <w:numPr>
+          <w:ilvl w:val="1"/>
+          <w:numId w:val="1"/>
+        </w:numPr>
+        <w:rPr>
+          <w:b/>
+        </w:rPr>
+      </w:pPr>
+      <w:proofErr w:type="gramStart"/>
+      <w:r>
+        <w:t>Render Response</w:t>
+      </w:r>
+      <w:proofErr w:type="gramEnd"/>
+    </w:p>
+    <w:p>
+      <w:pPr>
+        <w:pStyle w:val="ListParagraph"/>
+        <w:numPr>
+          <w:ilvl w:val="0"/>
+          <w:numId w:val="2"/>
+        </w:numPr>
         <w:rPr>
           <w:b/>
         </w:rPr>
@@ -369,7 +560,7 @@
         <w:rPr>
           <w:b/>
         </w:rPr>
-        <w:t>114</w:t>
+        <w:t>169</w:t>
       </w:r>
       <w:bookmarkStart w:id="0" w:name="_GoBack"/>
       <w:bookmarkEnd w:id="0"/>
@@ -387,9 +578,122 @@
 <file path=word/numbering.xml><?xml version="1.0" encoding="utf-8"?>
 <w:numbering xmlns:wpc="http://schemas.microsoft.com/office/word/2010/wordprocessingCanvas" xmlns:cx="http://schemas.microsoft.com/office/drawing/2014/chartex" xmlns:cx1="http://schemas.microsoft.com/office/drawing/2015/9/8/chartex" xmlns:cx2="http://schemas.microsoft.com/office/drawing/2015/10/21/chartex" xmlns:cx3="http://schemas.microsoft.com/office/drawing/2016/5/9/chartex" xmlns:cx4="http://schemas.microsoft.com/office/drawing/2016/5/10/chartex" xmlns:cx5="http://schemas.microsoft.com/office/drawing/2016/5/11/chartex" xmlns:cx6="http://schemas.microsoft.com/office/drawing/2016/5/12/chartex" xmlns:cx7="http://schemas.microsoft.com/office/drawing/2016/5/13/chartex" xmlns:cx8="http://schemas.microsoft.com/office/drawing/2016/5/14/chartex" xmlns:mc="http://schemas.openxmlformats.org/markup-compatibility/2006" xmlns:aink="http://schemas.microsoft.com/office/drawing/2016/ink" xmlns:am3d="http://schemas.microsoft.com/office/drawing/2017/model3d" xmlns:o="urn:schemas-microsoft-com:office:office" xmlns:r="http://schemas.openxmlformats.org/officeDocument/2006/relationships" xmlns:m="http://schemas.openxmlformats.org/officeDocument/2006/math" xmlns:v="urn:schemas-microsoft-com:vml" xmlns:wp14="http://schemas.microsoft.com/office/word/2010/wordprocessingDrawing" xmlns:wp="http://schemas.openxmlformats.org/drawingml/2006/wordprocessingDrawing" xmlns:w10="urn:schemas-microsoft-com:office:word" xmlns:w="http://schemas.openxmlformats.org/wordprocessingml/2006/main" xmlns:w14="http://schemas.microsoft.com/office/word/2010/wordml" xmlns:w15="http://schemas.microsoft.com/office/word/2012/wordml" xmlns:w16cid="http://schemas.microsoft.com/office/word/2016/wordml/cid" xmlns:w16se="http://schemas.microsoft.com/office/word/2015/wordml/symex" xmlns:wpg="http://schemas.microsoft.com/office/word/2010/wordprocessingGroup" xmlns:wpi="http://schemas.microsoft.com/office/word/2010/wordprocessingInk" xmlns:wne="http://schemas.microsoft.com/office/word/2006/wordml" xmlns:wps="http://schemas.microsoft.com/office/word/2010/wordprocessingShape" mc:Ignorable="w14 w15 w16se w16cid wp14">
   <w:abstractNum w:abstractNumId="0" w15:restartNumberingAfterBreak="0">
+    <w:nsid w:val="1F5415BD"/>
+    <w:multiLevelType w:val="hybridMultilevel"/>
+    <w:tmpl w:val="540A983E"/>
+    <w:lvl w:ilvl="0" w:tplc="04160001">
+      <w:start w:val="1"/>
+      <w:numFmt w:val="bullet"/>
+      <w:lvlText w:val=""/>
+      <w:lvlJc w:val="left"/>
+      <w:pPr>
+        <w:ind w:left="720" w:hanging="360"/>
+      </w:pPr>
+      <w:rPr>
+        <w:rFonts w:ascii="Symbol" w:hAnsi="Symbol" w:hint="default"/>
+      </w:rPr>
+    </w:lvl>
+    <w:lvl w:ilvl="1" w:tplc="04160003" w:tentative="1">
+      <w:start w:val="1"/>
+      <w:numFmt w:val="bullet"/>
+      <w:lvlText w:val="o"/>
+      <w:lvlJc w:val="left"/>
+      <w:pPr>
+        <w:ind w:left="1440" w:hanging="360"/>
+      </w:pPr>
+      <w:rPr>
+        <w:rFonts w:ascii="Courier New" w:hAnsi="Courier New" w:cs="Courier New" w:hint="default"/>
+      </w:rPr>
+    </w:lvl>
+    <w:lvl w:ilvl="2" w:tplc="04160005" w:tentative="1">
+      <w:start w:val="1"/>
+      <w:numFmt w:val="bullet"/>
+      <w:lvlText w:val=""/>
+      <w:lvlJc w:val="left"/>
+      <w:pPr>
+        <w:ind w:left="2160" w:hanging="360"/>
+      </w:pPr>
+      <w:rPr>
+        <w:rFonts w:ascii="Wingdings" w:hAnsi="Wingdings" w:hint="default"/>
+      </w:rPr>
+    </w:lvl>
+    <w:lvl w:ilvl="3" w:tplc="04160001" w:tentative="1">
+      <w:start w:val="1"/>
+      <w:numFmt w:val="bullet"/>
+      <w:lvlText w:val=""/>
+      <w:lvlJc w:val="left"/>
+      <w:pPr>
+        <w:ind w:left="2880" w:hanging="360"/>
+      </w:pPr>
+      <w:rPr>
+        <w:rFonts w:ascii="Symbol" w:hAnsi="Symbol" w:hint="default"/>
+      </w:rPr>
+    </w:lvl>
+    <w:lvl w:ilvl="4" w:tplc="04160003" w:tentative="1">
+      <w:start w:val="1"/>
+      <w:numFmt w:val="bullet"/>
+      <w:lvlText w:val="o"/>
+      <w:lvlJc w:val="left"/>
+      <w:pPr>
+        <w:ind w:left="3600" w:hanging="360"/>
+      </w:pPr>
+      <w:rPr>
+        <w:rFonts w:ascii="Courier New" w:hAnsi="Courier New" w:cs="Courier New" w:hint="default"/>
+      </w:rPr>
+    </w:lvl>
+    <w:lvl w:ilvl="5" w:tplc="04160005" w:tentative="1">
+      <w:start w:val="1"/>
+      <w:numFmt w:val="bullet"/>
+      <w:lvlText w:val=""/>
+      <w:lvlJc w:val="left"/>
+      <w:pPr>
+        <w:ind w:left="4320" w:hanging="360"/>
+      </w:pPr>
+      <w:rPr>
+        <w:rFonts w:ascii="Wingdings" w:hAnsi="Wingdings" w:hint="default"/>
+      </w:rPr>
+    </w:lvl>
+    <w:lvl w:ilvl="6" w:tplc="04160001" w:tentative="1">
+      <w:start w:val="1"/>
+      <w:numFmt w:val="bullet"/>
+      <w:lvlText w:val=""/>
+      <w:lvlJc w:val="left"/>
+      <w:pPr>
+        <w:ind w:left="5040" w:hanging="360"/>
+      </w:pPr>
+      <w:rPr>
+        <w:rFonts w:ascii="Symbol" w:hAnsi="Symbol" w:hint="default"/>
+      </w:rPr>
+    </w:lvl>
+    <w:lvl w:ilvl="7" w:tplc="04160003" w:tentative="1">
+      <w:start w:val="1"/>
+      <w:numFmt w:val="bullet"/>
+      <w:lvlText w:val="o"/>
+      <w:lvlJc w:val="left"/>
+      <w:pPr>
+        <w:ind w:left="5760" w:hanging="360"/>
+      </w:pPr>
+      <w:rPr>
+        <w:rFonts w:ascii="Courier New" w:hAnsi="Courier New" w:cs="Courier New" w:hint="default"/>
+      </w:rPr>
+    </w:lvl>
+    <w:lvl w:ilvl="8" w:tplc="04160005" w:tentative="1">
+      <w:start w:val="1"/>
+      <w:numFmt w:val="bullet"/>
+      <w:lvlText w:val=""/>
+      <w:lvlJc w:val="left"/>
+      <w:pPr>
+        <w:ind w:left="6480" w:hanging="360"/>
+      </w:pPr>
+      <w:rPr>
+        <w:rFonts w:ascii="Wingdings" w:hAnsi="Wingdings" w:hint="default"/>
+      </w:rPr>
+    </w:lvl>
+  </w:abstractNum>
+  <w:abstractNum w:abstractNumId="1" w15:restartNumberingAfterBreak="0">
     <w:nsid w:val="3BA27112"/>
     <w:multiLevelType w:val="hybridMultilevel"/>
-    <w:tmpl w:val="25C080BA"/>
+    <w:tmpl w:val="C0E46464"/>
     <w:lvl w:ilvl="0" w:tplc="04160001">
       <w:start w:val="1"/>
       <w:numFmt w:val="bullet"/>
@@ -402,16 +706,16 @@
         <w:rFonts w:ascii="Symbol" w:hAnsi="Symbol" w:hint="default"/>
       </w:rPr>
     </w:lvl>
-    <w:lvl w:ilvl="1" w:tplc="04160003" w:tentative="1">
-      <w:start w:val="1"/>
-      <w:numFmt w:val="bullet"/>
-      <w:lvlText w:val="o"/>
+    <w:lvl w:ilvl="1" w:tplc="0416000F">
+      <w:start w:val="1"/>
+      <w:numFmt w:val="decimal"/>
+      <w:lvlText w:val="%2."/>
       <w:lvlJc w:val="left"/>
       <w:pPr>
         <w:ind w:left="1440" w:hanging="360"/>
       </w:pPr>
       <w:rPr>
-        <w:rFonts w:ascii="Courier New" w:hAnsi="Courier New" w:cs="Courier New" w:hint="default"/>
+        <w:rFonts w:hint="default"/>
       </w:rPr>
     </w:lvl>
     <w:lvl w:ilvl="2" w:tplc="04160005" w:tentative="1">
@@ -500,6 +804,9 @@
     </w:lvl>
   </w:abstractNum>
   <w:num w:numId="1">
+    <w:abstractNumId w:val="1"/>
+  </w:num>
+  <w:num w:numId="2">
     <w:abstractNumId w:val="0"/>
   </w:num>
 </w:numbering>

</xml_diff>

<commit_message>
incrementando codigo com jsf e ajax
</commit_message>
<xml_diff>
--- a/ListaSiglasJava.docx
+++ b/ListaSiglasJava.docx
@@ -528,42 +528,61 @@
           <w:b/>
         </w:rPr>
       </w:pPr>
-    </w:p>
-    <w:p>
-      <w:pPr>
-        <w:rPr>
-          <w:b/>
-        </w:rPr>
-      </w:pPr>
-    </w:p>
-    <w:p>
-      <w:pPr>
-        <w:rPr>
-          <w:b/>
-        </w:rPr>
-      </w:pPr>
-      <w:proofErr w:type="spellStart"/>
-      <w:r>
-        <w:rPr>
-          <w:b/>
-        </w:rPr>
-        <w:t>Pag</w:t>
-      </w:r>
-      <w:proofErr w:type="spellEnd"/>
-      <w:r>
-        <w:rPr>
-          <w:b/>
-        </w:rPr>
-        <w:t xml:space="preserve">: </w:t>
-      </w:r>
-      <w:r>
-        <w:rPr>
-          <w:b/>
-        </w:rPr>
-        <w:t>169</w:t>
+      <w:r>
+        <w:t xml:space="preserve">DOM – </w:t>
+      </w:r>
+      <w:proofErr w:type="spellStart"/>
+      <w:r>
+        <w:t>Document</w:t>
+      </w:r>
+      <w:proofErr w:type="spellEnd"/>
+      <w:r>
+        <w:t xml:space="preserve"> </w:t>
+      </w:r>
+      <w:proofErr w:type="spellStart"/>
+      <w:r>
+        <w:t>Object</w:t>
+      </w:r>
+      <w:proofErr w:type="spellEnd"/>
+      <w:r>
+        <w:t xml:space="preserve"> Model</w:t>
       </w:r>
       <w:bookmarkStart w:id="0" w:name="_GoBack"/>
       <w:bookmarkEnd w:id="0"/>
+    </w:p>
+    <w:p>
+      <w:pPr>
+        <w:rPr>
+          <w:b/>
+        </w:rPr>
+      </w:pPr>
+    </w:p>
+    <w:p>
+      <w:pPr>
+        <w:rPr>
+          <w:b/>
+        </w:rPr>
+      </w:pPr>
+      <w:proofErr w:type="spellStart"/>
+      <w:r>
+        <w:rPr>
+          <w:b/>
+        </w:rPr>
+        <w:t>Pag</w:t>
+      </w:r>
+      <w:proofErr w:type="spellEnd"/>
+      <w:r>
+        <w:rPr>
+          <w:b/>
+        </w:rPr>
+        <w:t xml:space="preserve">: </w:t>
+      </w:r>
+      <w:r>
+        <w:rPr>
+          <w:b/>
+        </w:rPr>
+        <w:t>198</w:t>
+      </w:r>
     </w:p>
     <w:sectPr>
       <w:pgSz w:w="12240" w:h="15840"/>

</xml_diff>